<commit_message>
Clean up country index pages
</commit_message>
<xml_diff>
--- a/docs/nato/fr/navy/index.docx
+++ b/docs/nato/fr/navy/index.docx
@@ -1,15 +1,29 @@
 
 <file path=word/document.xml><?xml version="1.0" encoding="utf-8"?>
-<w:document xmlns:wpc="http://schemas.microsoft.com/office/word/2010/wordprocessingCanvas" xmlns:mc="http://schemas.openxmlformats.org/markup-compatibility/2006" xmlns:o="urn:schemas-microsoft-com:office:office" xmlns:r="http://schemas.openxmlformats.org/officeDocument/2006/relationships" xmlns:m="http://schemas.openxmlformats.org/officeDocument/2006/math" xmlns:v="urn:schemas-microsoft-com:vml" xmlns:wp14="http://schemas.microsoft.com/office/word/2010/wordprocessingDrawing" xmlns:wp="http://schemas.openxmlformats.org/drawingml/2006/wordprocessingDrawing" xmlns:w10="urn:schemas-microsoft-com:office:word" xmlns:w="http://schemas.openxmlformats.org/wordprocessingml/2006/main" xmlns:w14="http://schemas.microsoft.com/office/word/2010/wordml" xmlns:wpg="http://schemas.microsoft.com/office/word/2010/wordprocessingGroup" xmlns:wpi="http://schemas.microsoft.com/office/word/2010/wordprocessingInk" xmlns:wne="http://schemas.microsoft.com/office/word/2006/wordml" xmlns:wps="http://schemas.microsoft.com/office/word/2010/wordprocessingShape" mc:Ignorable="w14 wp14">
+<w:document xmlns:wpc="http://schemas.microsoft.com/office/word/2010/wordprocessingCanvas" xmlns:mc="http://schemas.openxmlformats.org/markup-compatibility/2006" xmlns:o="urn:schemas-microsoft-com:office:office" xmlns:r="http://schemas.openxmlformats.org/officeDocument/2006/relationships" xmlns:m="http://schemas.openxmlformats.org/officeDocument/2006/math" xmlns:v="urn:schemas-microsoft-com:vml" xmlns:wp14="http://schemas.microsoft.com/office/word/2010/wordprocessingDrawing" xmlns:wp="http://schemas.openxmlformats.org/drawingml/2006/wordprocessingDrawing" xmlns:w10="urn:schemas-microsoft-com:office:word" xmlns:w="http://schemas.openxmlformats.org/wordprocessingml/2006/main" xmlns:w14="http://schemas.microsoft.com/office/word/2010/wordml" xmlns:wpg="http://schemas.microsoft.com/office/word/2010/wordprocessingGroup" xmlns:wpi="http://schemas.microsoft.com/office/word/2010/wordprocessingInk" xmlns:wne="http://schemas.microsoft.com/office/word/2006/wordml" xmlns:wps="http://schemas.microsoft.com/office/word/2010/wordprocessingShape" xmlns:a="http://schemas.openxmlformats.org/drawingml/2006/main" xmlns:pic="http://schemas.openxmlformats.org/drawingml/2006/picture" xmlns:a14="http://schemas.microsoft.com/office/drawing/2010/main" mc:Ignorable="w14 wp14">
   <w:body>
-    <w:p>
+    <w:p w14:noSpellErr="1">
+      <w:r>
+        <w:rPr>
+          <w:rFonts w:ascii="Calibri" w:hAnsi="Calibri" w:eastAsia="Calibri" w:cs="Calibri"/>
+          <w:b w:val="1"/>
+          <w:bCs w:val="1"/>
+          <w:noProof w:val="0"/>
+          <w:sz w:val="22"/>
+          <w:szCs w:val="22"/>
+          <w:lang w:val="en-US"/>
+        </w:rPr>
+        <w:t>The French Navy</w:t>
+      </w:r>
+    </w:p>
+    <w:p xmlns:wp14="http://schemas.microsoft.com/office/word/2010/wordml" wp14:textId="77777777">
       <w:r>
         <w:rPr>
           <w:noProof/>
           <w:lang w:eastAsia="en-CA"/>
         </w:rPr>
         <w:drawing>
-          <wp:inline distT="0" distB="0" distL="0" distR="0" wp14:anchorId="4E21B11B" wp14:editId="7D94374A">
+          <wp:inline xmlns:wp14="http://schemas.microsoft.com/office/word/2010/wordprocessingDrawing" distT="0" distB="0" distL="0" distR="0" wp14:anchorId="4E21B11B" wp14:editId="7D94374A">
             <wp:extent cx="5657850" cy="4012698"/>
             <wp:effectExtent l="0" t="0" r="0" b="6985"/>
             <wp:docPr id="3" name="Picture 3"/>
@@ -51,38 +65,45 @@
         </w:drawing>
       </w:r>
     </w:p>
-    <w:p>
+    <w:p xmlns:wp14="http://schemas.microsoft.com/office/word/2010/wordml" wp14:textId="2D61C47F">
+      <w:pPr>
+        <w:pStyle w:val="Normal"/>
+      </w:pPr>
       <w:r>
-        <w:rPr>
-          <w:noProof/>
-          <w:lang w:eastAsia="en-CA"/>
-        </w:rPr>
+        <w:rPr/>
+        <w:t xml:space="preserve">The French Navy is relatively large but stretched thin with global commitments and is suffering from some dated technology.  </w:t>
+      </w:r>
+      <w:r>
+        <w:rPr/>
+        <w:t xml:space="preserve">In addition to maintaining its strategic Nuclear Ballistic Missile Submarines (SSBN) the French Navy stations fleets both in the Atlantic </w:t>
+      </w:r>
+      <w:r>
         <w:drawing>
-          <wp:anchor distT="0" distB="0" distL="114300" distR="114300" simplePos="0" relativeHeight="251660288" behindDoc="0" locked="0" layoutInCell="1" allowOverlap="1" wp14:anchorId="124F4DB9" wp14:editId="07656EE7">
+          <wp:anchor xmlns:wp14="http://schemas.microsoft.com/office/word/2010/wordprocessingDrawing" distT="0" distB="0" distL="114300" distR="114300" simplePos="0" relativeHeight="251658240" behindDoc="0" locked="0" layoutInCell="1" allowOverlap="1" wp14:editId="6F7FA315" wp14:anchorId="1F1B9327">
             <wp:simplePos x="0" y="0"/>
             <wp:positionH relativeFrom="column">
-              <wp:posOffset>-57150</wp:posOffset>
+              <wp:align>left</wp:align>
             </wp:positionH>
             <wp:positionV relativeFrom="paragraph">
-              <wp:posOffset>1898015</wp:posOffset>
+              <wp:posOffset>0</wp:posOffset>
             </wp:positionV>
-            <wp:extent cx="4991100" cy="2807335"/>
-            <wp:effectExtent l="0" t="0" r="0" b="0"/>
+            <wp:extent cx="1807210" cy="1575435"/>
             <wp:wrapSquare wrapText="bothSides"/>
-            <wp:docPr id="2" name="Picture 2"/>
+            <wp:effectExtent l="0" t="0" r="2540" b="5715"/>
+            <wp:docPr id="353471238" name="" title=""/>
             <wp:cNvGraphicFramePr>
-              <a:graphicFrameLocks xmlns:a="http://schemas.openxmlformats.org/drawingml/2006/main" noChangeAspect="1"/>
+              <a:graphicFrameLocks noChangeAspect="1"/>
             </wp:cNvGraphicFramePr>
-            <a:graphic xmlns:a="http://schemas.openxmlformats.org/drawingml/2006/main">
+            <a:graphic>
               <a:graphicData uri="http://schemas.openxmlformats.org/drawingml/2006/picture">
-                <pic:pic xmlns:pic="http://schemas.openxmlformats.org/drawingml/2006/picture">
+                <pic:pic>
                   <pic:nvPicPr>
-                    <pic:cNvPr id="0" name="Crusader.jpg"/>
+                    <pic:cNvPr id="0" name=""/>
                     <pic:cNvPicPr/>
                   </pic:nvPicPr>
                   <pic:blipFill>
-                    <a:blip r:embed="rId6" cstate="print">
-                      <a:extLst>
+                    <a:blip r:embed="R42e18a9e3581457d">
+                      <a:extLst xmlns:a="http://schemas.openxmlformats.org/drawingml/2006/main">
                         <a:ext uri="{28A0092B-C50C-407E-A947-70E740481C1C}">
                           <a14:useLocalDpi xmlns:a14="http://schemas.microsoft.com/office/drawing/2010/main" val="0"/>
                         </a:ext>
@@ -92,12 +113,12 @@
                       <a:fillRect/>
                     </a:stretch>
                   </pic:blipFill>
-                  <pic:spPr>
-                    <a:xfrm>
+                  <pic:spPr xmlns:pic="http://schemas.openxmlformats.org/drawingml/2006/picture">
+                    <a:xfrm xmlns:a="http://schemas.openxmlformats.org/drawingml/2006/main" rot="0" flipH="0" flipV="0">
                       <a:off x="0" y="0"/>
-                      <a:ext cx="4991100" cy="2807335"/>
+                      <a:ext cx="1807210" cy="1575435"/>
                     </a:xfrm>
-                    <a:prstGeom prst="rect">
+                    <a:prstGeom xmlns:a="http://schemas.openxmlformats.org/drawingml/2006/main" prst="rect">
                       <a:avLst/>
                     </a:prstGeom>
                   </pic:spPr>
@@ -118,67 +139,7 @@
           <w:noProof/>
           <w:lang w:eastAsia="en-CA"/>
         </w:rPr>
-        <w:drawing>
-          <wp:anchor distT="0" distB="0" distL="114300" distR="114300" simplePos="0" relativeHeight="251659264" behindDoc="0" locked="0" layoutInCell="1" allowOverlap="1" wp14:anchorId="7384029F" wp14:editId="2A657BE8">
-            <wp:simplePos x="0" y="0"/>
-            <wp:positionH relativeFrom="column">
-              <wp:posOffset>3886200</wp:posOffset>
-            </wp:positionH>
-            <wp:positionV relativeFrom="paragraph">
-              <wp:posOffset>57150</wp:posOffset>
-            </wp:positionV>
-            <wp:extent cx="1807210" cy="1575435"/>
-            <wp:effectExtent l="0" t="0" r="2540" b="5715"/>
-            <wp:wrapSquare wrapText="bothSides"/>
-            <wp:docPr id="4" name="Picture 4"/>
-            <wp:cNvGraphicFramePr>
-              <a:graphicFrameLocks xmlns:a="http://schemas.openxmlformats.org/drawingml/2006/main" noChangeAspect="1"/>
-            </wp:cNvGraphicFramePr>
-            <a:graphic xmlns:a="http://schemas.openxmlformats.org/drawingml/2006/main">
-              <a:graphicData uri="http://schemas.openxmlformats.org/drawingml/2006/picture">
-                <pic:pic xmlns:pic="http://schemas.openxmlformats.org/drawingml/2006/picture">
-                  <pic:nvPicPr>
-                    <pic:cNvPr id="0" name="triomphant1.jpg"/>
-                    <pic:cNvPicPr/>
-                  </pic:nvPicPr>
-                  <pic:blipFill>
-                    <a:blip r:embed="rId7" cstate="print">
-                      <a:extLst>
-                        <a:ext uri="{28A0092B-C50C-407E-A947-70E740481C1C}">
-                          <a14:useLocalDpi xmlns:a14="http://schemas.microsoft.com/office/drawing/2010/main" val="0"/>
-                        </a:ext>
-                      </a:extLst>
-                    </a:blip>
-                    <a:stretch>
-                      <a:fillRect/>
-                    </a:stretch>
-                  </pic:blipFill>
-                  <pic:spPr>
-                    <a:xfrm>
-                      <a:off x="0" y="0"/>
-                      <a:ext cx="1807210" cy="1575435"/>
-                    </a:xfrm>
-                    <a:prstGeom prst="rect">
-                      <a:avLst/>
-                    </a:prstGeom>
-                  </pic:spPr>
-                </pic:pic>
-              </a:graphicData>
-            </a:graphic>
-            <wp14:sizeRelH relativeFrom="page">
-              <wp14:pctWidth>0</wp14:pctWidth>
-            </wp14:sizeRelH>
-            <wp14:sizeRelV relativeFrom="page">
-              <wp14:pctHeight>0</wp14:pctHeight>
-            </wp14:sizeRelV>
-          </wp:anchor>
-        </w:drawing>
-      </w:r>
-      <w:r>
-        <w:t xml:space="preserve">The French Navy is relatively large but stretched thin with global commitments and is suffering from some dated technology.  </w:t>
-      </w:r>
-      <w:r>
-        <w:t>In addition to maintaining its strategic Nuclear Ballistic Missile Submarines (SSBN) the French Navy stations fleets both in the Atlantic and the Mediterranean as well as routine global deployments. The Naval Air Arm is of significant size but largely consists of older aircraft.</w:t>
+        <w:t xml:space="preserve">and the Mediterranean as well as routine global deployments. The Naval Air Arm is of significant size but largely consists of older aircraft.</w:t>
       </w:r>
       <w:r>
         <w:rPr>
@@ -202,12 +163,73 @@
         <w:t>has put a strain on operational commitments and readiness.</w:t>
       </w:r>
     </w:p>
-    <w:p>
-      <w:bookmarkStart w:id="0" w:name="_GoBack"/>
+    <w:p w14:noSpellErr="1">
+      <w:pPr>
+        <w:pStyle w:val="Normal"/>
+        <w:rPr>
+          <w:noProof/>
+          <w:lang w:eastAsia="en-CA"/>
+        </w:rPr>
+      </w:pPr>
+    </w:p>
+    <w:p w14:noSpellErr="1">
+      <w:pPr>
+        <w:pStyle w:val="Normal"/>
+        <w:rPr>
+          <w:noProof/>
+          <w:lang w:eastAsia="en-CA"/>
+        </w:rPr>
+      </w:pPr>
+      <w:r>
+        <w:drawing>
+          <wp:inline wp14:editId="2F8F2777" wp14:anchorId="2822CB06">
+            <wp:extent cx="4991102" cy="2807335"/>
+            <wp:effectExtent l="0" t="0" r="0" b="0"/>
+            <wp:docPr id="1080029646" name="" title=""/>
+            <wp:cNvGraphicFramePr>
+              <a:graphicFrameLocks noChangeAspect="1"/>
+            </wp:cNvGraphicFramePr>
+            <a:graphic>
+              <a:graphicData uri="http://schemas.openxmlformats.org/drawingml/2006/picture">
+                <pic:pic>
+                  <pic:nvPicPr>
+                    <pic:cNvPr id="0" name=""/>
+                    <pic:cNvPicPr/>
+                  </pic:nvPicPr>
+                  <pic:blipFill>
+                    <a:blip r:embed="R86a43403a7ec416d">
+                      <a:extLst xmlns:a="http://schemas.openxmlformats.org/drawingml/2006/main">
+                        <a:ext uri="{28A0092B-C50C-407E-A947-70E740481C1C}">
+                          <a14:useLocalDpi xmlns:a14="http://schemas.microsoft.com/office/drawing/2010/main" val="0"/>
+                        </a:ext>
+                      </a:extLst>
+                    </a:blip>
+                    <a:stretch>
+                      <a:fillRect/>
+                    </a:stretch>
+                  </pic:blipFill>
+                  <pic:spPr xmlns:pic="http://schemas.openxmlformats.org/drawingml/2006/picture">
+                    <a:xfrm xmlns:a="http://schemas.openxmlformats.org/drawingml/2006/main" rot="0" flipH="0" flipV="0">
+                      <a:off x="0" y="0"/>
+                      <a:ext cx="4991102" cy="2807335"/>
+                    </a:xfrm>
+                    <a:prstGeom xmlns:a="http://schemas.openxmlformats.org/drawingml/2006/main" prst="rect">
+                      <a:avLst/>
+                    </a:prstGeom>
+                  </pic:spPr>
+                </pic:pic>
+              </a:graphicData>
+            </a:graphic>
+          </wp:inline>
+        </w:drawing>
+      </w:r>
+    </w:p>
+    <w:p xmlns:wp14="http://schemas.microsoft.com/office/word/2010/wordml" wp14:textId="77777777">
+      <w:bookmarkStart w:name="_GoBack" w:id="0"/>
       <w:bookmarkEnd w:id="0"/>
     </w:p>
     <w:sectPr>
-      <w:pgSz w:w="12240" w:h="15840"/>
+      <w:pgSz w:w="12240" w:h="15840" w:orient="portrait"/>
       <w:pgMar w:top="1440" w:right="1440" w:bottom="1440" w:left="1440" w:header="708" w:footer="708" w:gutter="0"/>
       <w:cols w:space="708"/>
       <w:docGrid w:linePitch="360"/>
@@ -217,11 +239,11 @@
 </file>
 
 <file path=word/styles.xml><?xml version="1.0" encoding="utf-8"?>
-<w:styles xmlns:mc="http://schemas.openxmlformats.org/markup-compatibility/2006" xmlns:r="http://schemas.openxmlformats.org/officeDocument/2006/relationships" xmlns:w="http://schemas.openxmlformats.org/wordprocessingml/2006/main" xmlns:w14="http://schemas.microsoft.com/office/word/2010/wordml" mc:Ignorable="w14">
+<w:styles xmlns:wp14="http://schemas.microsoft.com/office/word/2010/wordprocessingDrawing" xmlns:mc="http://schemas.openxmlformats.org/markup-compatibility/2006" xmlns:r="http://schemas.openxmlformats.org/officeDocument/2006/relationships" xmlns:w="http://schemas.openxmlformats.org/wordprocessingml/2006/main" xmlns:w14="http://schemas.microsoft.com/office/word/2010/wordml" mc:Ignorable="w14 wp14">
   <w:docDefaults>
     <w:rPrDefault>
       <w:rPr>
-        <w:rFonts w:asciiTheme="minorHAnsi" w:eastAsiaTheme="minorHAnsi" w:hAnsiTheme="minorHAnsi" w:cstheme="minorBidi"/>
+        <w:rFonts w:asciiTheme="minorHAnsi" w:hAnsiTheme="minorHAnsi" w:eastAsiaTheme="minorHAnsi" w:cstheme="minorBidi"/>
         <w:sz w:val="22"/>
         <w:szCs w:val="22"/>
         <w:lang w:val="en-CA" w:eastAsia="en-US" w:bidi="ar-SA"/>
@@ -234,8 +256,8 @@
     </w:pPrDefault>
   </w:docDefaults>
   <w:latentStyles w:defLockedState="0" w:defUIPriority="99" w:defSemiHidden="1" w:defUnhideWhenUsed="1" w:defQFormat="0" w:count="267">
-    <w:lsdException w:name="Normal" w:semiHidden="0" w:uiPriority="0" w:unhideWhenUsed="0" w:qFormat="1"/>
-    <w:lsdException w:name="heading 1" w:semiHidden="0" w:uiPriority="9" w:unhideWhenUsed="0" w:qFormat="1"/>
+    <w:lsdException w:name="Normal" w:uiPriority="0" w:semiHidden="0" w:unhideWhenUsed="0" w:qFormat="1"/>
+    <w:lsdException w:name="heading 1" w:uiPriority="9" w:semiHidden="0" w:unhideWhenUsed="0" w:qFormat="1"/>
     <w:lsdException w:name="heading 2" w:uiPriority="9" w:qFormat="1"/>
     <w:lsdException w:name="heading 3" w:uiPriority="9" w:qFormat="1"/>
     <w:lsdException w:name="heading 4" w:uiPriority="9" w:qFormat="1"/>
@@ -254,135 +276,135 @@
     <w:lsdException w:name="toc 8" w:uiPriority="39"/>
     <w:lsdException w:name="toc 9" w:uiPriority="39"/>
     <w:lsdException w:name="caption" w:uiPriority="35" w:qFormat="1"/>
-    <w:lsdException w:name="Title" w:semiHidden="0" w:uiPriority="10" w:unhideWhenUsed="0" w:qFormat="1"/>
+    <w:lsdException w:name="Title" w:uiPriority="10" w:semiHidden="0" w:unhideWhenUsed="0" w:qFormat="1"/>
     <w:lsdException w:name="Default Paragraph Font" w:uiPriority="1"/>
-    <w:lsdException w:name="Subtitle" w:semiHidden="0" w:uiPriority="11" w:unhideWhenUsed="0" w:qFormat="1"/>
-    <w:lsdException w:name="Strong" w:semiHidden="0" w:uiPriority="22" w:unhideWhenUsed="0" w:qFormat="1"/>
-    <w:lsdException w:name="Emphasis" w:semiHidden="0" w:uiPriority="20" w:unhideWhenUsed="0" w:qFormat="1"/>
-    <w:lsdException w:name="Table Grid" w:semiHidden="0" w:uiPriority="59" w:unhideWhenUsed="0"/>
+    <w:lsdException w:name="Subtitle" w:uiPriority="11" w:semiHidden="0" w:unhideWhenUsed="0" w:qFormat="1"/>
+    <w:lsdException w:name="Strong" w:uiPriority="22" w:semiHidden="0" w:unhideWhenUsed="0" w:qFormat="1"/>
+    <w:lsdException w:name="Emphasis" w:uiPriority="20" w:semiHidden="0" w:unhideWhenUsed="0" w:qFormat="1"/>
+    <w:lsdException w:name="Table Grid" w:uiPriority="59" w:semiHidden="0" w:unhideWhenUsed="0"/>
     <w:lsdException w:name="Placeholder Text" w:unhideWhenUsed="0"/>
-    <w:lsdException w:name="No Spacing" w:semiHidden="0" w:uiPriority="1" w:unhideWhenUsed="0" w:qFormat="1"/>
-    <w:lsdException w:name="Light Shading" w:semiHidden="0" w:uiPriority="60" w:unhideWhenUsed="0"/>
-    <w:lsdException w:name="Light List" w:semiHidden="0" w:uiPriority="61" w:unhideWhenUsed="0"/>
-    <w:lsdException w:name="Light Grid" w:semiHidden="0" w:uiPriority="62" w:unhideWhenUsed="0"/>
-    <w:lsdException w:name="Medium Shading 1" w:semiHidden="0" w:uiPriority="63" w:unhideWhenUsed="0"/>
-    <w:lsdException w:name="Medium Shading 2" w:semiHidden="0" w:uiPriority="64" w:unhideWhenUsed="0"/>
-    <w:lsdException w:name="Medium List 1" w:semiHidden="0" w:uiPriority="65" w:unhideWhenUsed="0"/>
-    <w:lsdException w:name="Medium List 2" w:semiHidden="0" w:uiPriority="66" w:unhideWhenUsed="0"/>
-    <w:lsdException w:name="Medium Grid 1" w:semiHidden="0" w:uiPriority="67" w:unhideWhenUsed="0"/>
-    <w:lsdException w:name="Medium Grid 2" w:semiHidden="0" w:uiPriority="68" w:unhideWhenUsed="0"/>
-    <w:lsdException w:name="Medium Grid 3" w:semiHidden="0" w:uiPriority="69" w:unhideWhenUsed="0"/>
-    <w:lsdException w:name="Dark List" w:semiHidden="0" w:uiPriority="70" w:unhideWhenUsed="0"/>
-    <w:lsdException w:name="Colorful Shading" w:semiHidden="0" w:uiPriority="71" w:unhideWhenUsed="0"/>
-    <w:lsdException w:name="Colorful List" w:semiHidden="0" w:uiPriority="72" w:unhideWhenUsed="0"/>
-    <w:lsdException w:name="Colorful Grid" w:semiHidden="0" w:uiPriority="73" w:unhideWhenUsed="0"/>
-    <w:lsdException w:name="Light Shading Accent 1" w:semiHidden="0" w:uiPriority="60" w:unhideWhenUsed="0"/>
-    <w:lsdException w:name="Light List Accent 1" w:semiHidden="0" w:uiPriority="61" w:unhideWhenUsed="0"/>
-    <w:lsdException w:name="Light Grid Accent 1" w:semiHidden="0" w:uiPriority="62" w:unhideWhenUsed="0"/>
-    <w:lsdException w:name="Medium Shading 1 Accent 1" w:semiHidden="0" w:uiPriority="63" w:unhideWhenUsed="0"/>
-    <w:lsdException w:name="Medium Shading 2 Accent 1" w:semiHidden="0" w:uiPriority="64" w:unhideWhenUsed="0"/>
-    <w:lsdException w:name="Medium List 1 Accent 1" w:semiHidden="0" w:uiPriority="65" w:unhideWhenUsed="0"/>
+    <w:lsdException w:name="No Spacing" w:uiPriority="1" w:semiHidden="0" w:unhideWhenUsed="0" w:qFormat="1"/>
+    <w:lsdException w:name="Light Shading" w:uiPriority="60" w:semiHidden="0" w:unhideWhenUsed="0"/>
+    <w:lsdException w:name="Light List" w:uiPriority="61" w:semiHidden="0" w:unhideWhenUsed="0"/>
+    <w:lsdException w:name="Light Grid" w:uiPriority="62" w:semiHidden="0" w:unhideWhenUsed="0"/>
+    <w:lsdException w:name="Medium Shading 1" w:uiPriority="63" w:semiHidden="0" w:unhideWhenUsed="0"/>
+    <w:lsdException w:name="Medium Shading 2" w:uiPriority="64" w:semiHidden="0" w:unhideWhenUsed="0"/>
+    <w:lsdException w:name="Medium List 1" w:uiPriority="65" w:semiHidden="0" w:unhideWhenUsed="0"/>
+    <w:lsdException w:name="Medium List 2" w:uiPriority="66" w:semiHidden="0" w:unhideWhenUsed="0"/>
+    <w:lsdException w:name="Medium Grid 1" w:uiPriority="67" w:semiHidden="0" w:unhideWhenUsed="0"/>
+    <w:lsdException w:name="Medium Grid 2" w:uiPriority="68" w:semiHidden="0" w:unhideWhenUsed="0"/>
+    <w:lsdException w:name="Medium Grid 3" w:uiPriority="69" w:semiHidden="0" w:unhideWhenUsed="0"/>
+    <w:lsdException w:name="Dark List" w:uiPriority="70" w:semiHidden="0" w:unhideWhenUsed="0"/>
+    <w:lsdException w:name="Colorful Shading" w:uiPriority="71" w:semiHidden="0" w:unhideWhenUsed="0"/>
+    <w:lsdException w:name="Colorful List" w:uiPriority="72" w:semiHidden="0" w:unhideWhenUsed="0"/>
+    <w:lsdException w:name="Colorful Grid" w:uiPriority="73" w:semiHidden="0" w:unhideWhenUsed="0"/>
+    <w:lsdException w:name="Light Shading Accent 1" w:uiPriority="60" w:semiHidden="0" w:unhideWhenUsed="0"/>
+    <w:lsdException w:name="Light List Accent 1" w:uiPriority="61" w:semiHidden="0" w:unhideWhenUsed="0"/>
+    <w:lsdException w:name="Light Grid Accent 1" w:uiPriority="62" w:semiHidden="0" w:unhideWhenUsed="0"/>
+    <w:lsdException w:name="Medium Shading 1 Accent 1" w:uiPriority="63" w:semiHidden="0" w:unhideWhenUsed="0"/>
+    <w:lsdException w:name="Medium Shading 2 Accent 1" w:uiPriority="64" w:semiHidden="0" w:unhideWhenUsed="0"/>
+    <w:lsdException w:name="Medium List 1 Accent 1" w:uiPriority="65" w:semiHidden="0" w:unhideWhenUsed="0"/>
     <w:lsdException w:name="Revision" w:unhideWhenUsed="0"/>
-    <w:lsdException w:name="List Paragraph" w:semiHidden="0" w:uiPriority="34" w:unhideWhenUsed="0" w:qFormat="1"/>
-    <w:lsdException w:name="Quote" w:semiHidden="0" w:uiPriority="29" w:unhideWhenUsed="0" w:qFormat="1"/>
-    <w:lsdException w:name="Intense Quote" w:semiHidden="0" w:uiPriority="30" w:unhideWhenUsed="0" w:qFormat="1"/>
-    <w:lsdException w:name="Medium List 2 Accent 1" w:semiHidden="0" w:uiPriority="66" w:unhideWhenUsed="0"/>
-    <w:lsdException w:name="Medium Grid 1 Accent 1" w:semiHidden="0" w:uiPriority="67" w:unhideWhenUsed="0"/>
-    <w:lsdException w:name="Medium Grid 2 Accent 1" w:semiHidden="0" w:uiPriority="68" w:unhideWhenUsed="0"/>
-    <w:lsdException w:name="Medium Grid 3 Accent 1" w:semiHidden="0" w:uiPriority="69" w:unhideWhenUsed="0"/>
-    <w:lsdException w:name="Dark List Accent 1" w:semiHidden="0" w:uiPriority="70" w:unhideWhenUsed="0"/>
-    <w:lsdException w:name="Colorful Shading Accent 1" w:semiHidden="0" w:uiPriority="71" w:unhideWhenUsed="0"/>
-    <w:lsdException w:name="Colorful List Accent 1" w:semiHidden="0" w:uiPriority="72" w:unhideWhenUsed="0"/>
-    <w:lsdException w:name="Colorful Grid Accent 1" w:semiHidden="0" w:uiPriority="73" w:unhideWhenUsed="0"/>
-    <w:lsdException w:name="Light Shading Accent 2" w:semiHidden="0" w:uiPriority="60" w:unhideWhenUsed="0"/>
-    <w:lsdException w:name="Light List Accent 2" w:semiHidden="0" w:uiPriority="61" w:unhideWhenUsed="0"/>
-    <w:lsdException w:name="Light Grid Accent 2" w:semiHidden="0" w:uiPriority="62" w:unhideWhenUsed="0"/>
-    <w:lsdException w:name="Medium Shading 1 Accent 2" w:semiHidden="0" w:uiPriority="63" w:unhideWhenUsed="0"/>
-    <w:lsdException w:name="Medium Shading 2 Accent 2" w:semiHidden="0" w:uiPriority="64" w:unhideWhenUsed="0"/>
-    <w:lsdException w:name="Medium List 1 Accent 2" w:semiHidden="0" w:uiPriority="65" w:unhideWhenUsed="0"/>
-    <w:lsdException w:name="Medium List 2 Accent 2" w:semiHidden="0" w:uiPriority="66" w:unhideWhenUsed="0"/>
-    <w:lsdException w:name="Medium Grid 1 Accent 2" w:semiHidden="0" w:uiPriority="67" w:unhideWhenUsed="0"/>
-    <w:lsdException w:name="Medium Grid 2 Accent 2" w:semiHidden="0" w:uiPriority="68" w:unhideWhenUsed="0"/>
-    <w:lsdException w:name="Medium Grid 3 Accent 2" w:semiHidden="0" w:uiPriority="69" w:unhideWhenUsed="0"/>
-    <w:lsdException w:name="Dark List Accent 2" w:semiHidden="0" w:uiPriority="70" w:unhideWhenUsed="0"/>
-    <w:lsdException w:name="Colorful Shading Accent 2" w:semiHidden="0" w:uiPriority="71" w:unhideWhenUsed="0"/>
-    <w:lsdException w:name="Colorful List Accent 2" w:semiHidden="0" w:uiPriority="72" w:unhideWhenUsed="0"/>
-    <w:lsdException w:name="Colorful Grid Accent 2" w:semiHidden="0" w:uiPriority="73" w:unhideWhenUsed="0"/>
-    <w:lsdException w:name="Light Shading Accent 3" w:semiHidden="0" w:uiPriority="60" w:unhideWhenUsed="0"/>
-    <w:lsdException w:name="Light List Accent 3" w:semiHidden="0" w:uiPriority="61" w:unhideWhenUsed="0"/>
-    <w:lsdException w:name="Light Grid Accent 3" w:semiHidden="0" w:uiPriority="62" w:unhideWhenUsed="0"/>
-    <w:lsdException w:name="Medium Shading 1 Accent 3" w:semiHidden="0" w:uiPriority="63" w:unhideWhenUsed="0"/>
-    <w:lsdException w:name="Medium Shading 2 Accent 3" w:semiHidden="0" w:uiPriority="64" w:unhideWhenUsed="0"/>
-    <w:lsdException w:name="Medium List 1 Accent 3" w:semiHidden="0" w:uiPriority="65" w:unhideWhenUsed="0"/>
-    <w:lsdException w:name="Medium List 2 Accent 3" w:semiHidden="0" w:uiPriority="66" w:unhideWhenUsed="0"/>
-    <w:lsdException w:name="Medium Grid 1 Accent 3" w:semiHidden="0" w:uiPriority="67" w:unhideWhenUsed="0"/>
-    <w:lsdException w:name="Medium Grid 2 Accent 3" w:semiHidden="0" w:uiPriority="68" w:unhideWhenUsed="0"/>
-    <w:lsdException w:name="Medium Grid 3 Accent 3" w:semiHidden="0" w:uiPriority="69" w:unhideWhenUsed="0"/>
-    <w:lsdException w:name="Dark List Accent 3" w:semiHidden="0" w:uiPriority="70" w:unhideWhenUsed="0"/>
-    <w:lsdException w:name="Colorful Shading Accent 3" w:semiHidden="0" w:uiPriority="71" w:unhideWhenUsed="0"/>
-    <w:lsdException w:name="Colorful List Accent 3" w:semiHidden="0" w:uiPriority="72" w:unhideWhenUsed="0"/>
-    <w:lsdException w:name="Colorful Grid Accent 3" w:semiHidden="0" w:uiPriority="73" w:unhideWhenUsed="0"/>
-    <w:lsdException w:name="Light Shading Accent 4" w:semiHidden="0" w:uiPriority="60" w:unhideWhenUsed="0"/>
-    <w:lsdException w:name="Light List Accent 4" w:semiHidden="0" w:uiPriority="61" w:unhideWhenUsed="0"/>
-    <w:lsdException w:name="Light Grid Accent 4" w:semiHidden="0" w:uiPriority="62" w:unhideWhenUsed="0"/>
-    <w:lsdException w:name="Medium Shading 1 Accent 4" w:semiHidden="0" w:uiPriority="63" w:unhideWhenUsed="0"/>
-    <w:lsdException w:name="Medium Shading 2 Accent 4" w:semiHidden="0" w:uiPriority="64" w:unhideWhenUsed="0"/>
-    <w:lsdException w:name="Medium List 1 Accent 4" w:semiHidden="0" w:uiPriority="65" w:unhideWhenUsed="0"/>
-    <w:lsdException w:name="Medium List 2 Accent 4" w:semiHidden="0" w:uiPriority="66" w:unhideWhenUsed="0"/>
-    <w:lsdException w:name="Medium Grid 1 Accent 4" w:semiHidden="0" w:uiPriority="67" w:unhideWhenUsed="0"/>
-    <w:lsdException w:name="Medium Grid 2 Accent 4" w:semiHidden="0" w:uiPriority="68" w:unhideWhenUsed="0"/>
-    <w:lsdException w:name="Medium Grid 3 Accent 4" w:semiHidden="0" w:uiPriority="69" w:unhideWhenUsed="0"/>
-    <w:lsdException w:name="Dark List Accent 4" w:semiHidden="0" w:uiPriority="70" w:unhideWhenUsed="0"/>
-    <w:lsdException w:name="Colorful Shading Accent 4" w:semiHidden="0" w:uiPriority="71" w:unhideWhenUsed="0"/>
-    <w:lsdException w:name="Colorful List Accent 4" w:semiHidden="0" w:uiPriority="72" w:unhideWhenUsed="0"/>
-    <w:lsdException w:name="Colorful Grid Accent 4" w:semiHidden="0" w:uiPriority="73" w:unhideWhenUsed="0"/>
-    <w:lsdException w:name="Light Shading Accent 5" w:semiHidden="0" w:uiPriority="60" w:unhideWhenUsed="0"/>
-    <w:lsdException w:name="Light List Accent 5" w:semiHidden="0" w:uiPriority="61" w:unhideWhenUsed="0"/>
-    <w:lsdException w:name="Light Grid Accent 5" w:semiHidden="0" w:uiPriority="62" w:unhideWhenUsed="0"/>
-    <w:lsdException w:name="Medium Shading 1 Accent 5" w:semiHidden="0" w:uiPriority="63" w:unhideWhenUsed="0"/>
-    <w:lsdException w:name="Medium Shading 2 Accent 5" w:semiHidden="0" w:uiPriority="64" w:unhideWhenUsed="0"/>
-    <w:lsdException w:name="Medium List 1 Accent 5" w:semiHidden="0" w:uiPriority="65" w:unhideWhenUsed="0"/>
-    <w:lsdException w:name="Medium List 2 Accent 5" w:semiHidden="0" w:uiPriority="66" w:unhideWhenUsed="0"/>
-    <w:lsdException w:name="Medium Grid 1 Accent 5" w:semiHidden="0" w:uiPriority="67" w:unhideWhenUsed="0"/>
-    <w:lsdException w:name="Medium Grid 2 Accent 5" w:semiHidden="0" w:uiPriority="68" w:unhideWhenUsed="0"/>
-    <w:lsdException w:name="Medium Grid 3 Accent 5" w:semiHidden="0" w:uiPriority="69" w:unhideWhenUsed="0"/>
-    <w:lsdException w:name="Dark List Accent 5" w:semiHidden="0" w:uiPriority="70" w:unhideWhenUsed="0"/>
-    <w:lsdException w:name="Colorful Shading Accent 5" w:semiHidden="0" w:uiPriority="71" w:unhideWhenUsed="0"/>
-    <w:lsdException w:name="Colorful List Accent 5" w:semiHidden="0" w:uiPriority="72" w:unhideWhenUsed="0"/>
-    <w:lsdException w:name="Colorful Grid Accent 5" w:semiHidden="0" w:uiPriority="73" w:unhideWhenUsed="0"/>
-    <w:lsdException w:name="Light Shading Accent 6" w:semiHidden="0" w:uiPriority="60" w:unhideWhenUsed="0"/>
-    <w:lsdException w:name="Light List Accent 6" w:semiHidden="0" w:uiPriority="61" w:unhideWhenUsed="0"/>
-    <w:lsdException w:name="Light Grid Accent 6" w:semiHidden="0" w:uiPriority="62" w:unhideWhenUsed="0"/>
-    <w:lsdException w:name="Medium Shading 1 Accent 6" w:semiHidden="0" w:uiPriority="63" w:unhideWhenUsed="0"/>
-    <w:lsdException w:name="Medium Shading 2 Accent 6" w:semiHidden="0" w:uiPriority="64" w:unhideWhenUsed="0"/>
-    <w:lsdException w:name="Medium List 1 Accent 6" w:semiHidden="0" w:uiPriority="65" w:unhideWhenUsed="0"/>
-    <w:lsdException w:name="Medium List 2 Accent 6" w:semiHidden="0" w:uiPriority="66" w:unhideWhenUsed="0"/>
-    <w:lsdException w:name="Medium Grid 1 Accent 6" w:semiHidden="0" w:uiPriority="67" w:unhideWhenUsed="0"/>
-    <w:lsdException w:name="Medium Grid 2 Accent 6" w:semiHidden="0" w:uiPriority="68" w:unhideWhenUsed="0"/>
-    <w:lsdException w:name="Medium Grid 3 Accent 6" w:semiHidden="0" w:uiPriority="69" w:unhideWhenUsed="0"/>
-    <w:lsdException w:name="Dark List Accent 6" w:semiHidden="0" w:uiPriority="70" w:unhideWhenUsed="0"/>
-    <w:lsdException w:name="Colorful Shading Accent 6" w:semiHidden="0" w:uiPriority="71" w:unhideWhenUsed="0"/>
-    <w:lsdException w:name="Colorful List Accent 6" w:semiHidden="0" w:uiPriority="72" w:unhideWhenUsed="0"/>
-    <w:lsdException w:name="Colorful Grid Accent 6" w:semiHidden="0" w:uiPriority="73" w:unhideWhenUsed="0"/>
-    <w:lsdException w:name="Subtle Emphasis" w:semiHidden="0" w:uiPriority="19" w:unhideWhenUsed="0" w:qFormat="1"/>
-    <w:lsdException w:name="Intense Emphasis" w:semiHidden="0" w:uiPriority="21" w:unhideWhenUsed="0" w:qFormat="1"/>
-    <w:lsdException w:name="Subtle Reference" w:semiHidden="0" w:uiPriority="31" w:unhideWhenUsed="0" w:qFormat="1"/>
-    <w:lsdException w:name="Intense Reference" w:semiHidden="0" w:uiPriority="32" w:unhideWhenUsed="0" w:qFormat="1"/>
-    <w:lsdException w:name="Book Title" w:semiHidden="0" w:uiPriority="33" w:unhideWhenUsed="0" w:qFormat="1"/>
+    <w:lsdException w:name="List Paragraph" w:uiPriority="34" w:semiHidden="0" w:unhideWhenUsed="0" w:qFormat="1"/>
+    <w:lsdException w:name="Quote" w:uiPriority="29" w:semiHidden="0" w:unhideWhenUsed="0" w:qFormat="1"/>
+    <w:lsdException w:name="Intense Quote" w:uiPriority="30" w:semiHidden="0" w:unhideWhenUsed="0" w:qFormat="1"/>
+    <w:lsdException w:name="Medium List 2 Accent 1" w:uiPriority="66" w:semiHidden="0" w:unhideWhenUsed="0"/>
+    <w:lsdException w:name="Medium Grid 1 Accent 1" w:uiPriority="67" w:semiHidden="0" w:unhideWhenUsed="0"/>
+    <w:lsdException w:name="Medium Grid 2 Accent 1" w:uiPriority="68" w:semiHidden="0" w:unhideWhenUsed="0"/>
+    <w:lsdException w:name="Medium Grid 3 Accent 1" w:uiPriority="69" w:semiHidden="0" w:unhideWhenUsed="0"/>
+    <w:lsdException w:name="Dark List Accent 1" w:uiPriority="70" w:semiHidden="0" w:unhideWhenUsed="0"/>
+    <w:lsdException w:name="Colorful Shading Accent 1" w:uiPriority="71" w:semiHidden="0" w:unhideWhenUsed="0"/>
+    <w:lsdException w:name="Colorful List Accent 1" w:uiPriority="72" w:semiHidden="0" w:unhideWhenUsed="0"/>
+    <w:lsdException w:name="Colorful Grid Accent 1" w:uiPriority="73" w:semiHidden="0" w:unhideWhenUsed="0"/>
+    <w:lsdException w:name="Light Shading Accent 2" w:uiPriority="60" w:semiHidden="0" w:unhideWhenUsed="0"/>
+    <w:lsdException w:name="Light List Accent 2" w:uiPriority="61" w:semiHidden="0" w:unhideWhenUsed="0"/>
+    <w:lsdException w:name="Light Grid Accent 2" w:uiPriority="62" w:semiHidden="0" w:unhideWhenUsed="0"/>
+    <w:lsdException w:name="Medium Shading 1 Accent 2" w:uiPriority="63" w:semiHidden="0" w:unhideWhenUsed="0"/>
+    <w:lsdException w:name="Medium Shading 2 Accent 2" w:uiPriority="64" w:semiHidden="0" w:unhideWhenUsed="0"/>
+    <w:lsdException w:name="Medium List 1 Accent 2" w:uiPriority="65" w:semiHidden="0" w:unhideWhenUsed="0"/>
+    <w:lsdException w:name="Medium List 2 Accent 2" w:uiPriority="66" w:semiHidden="0" w:unhideWhenUsed="0"/>
+    <w:lsdException w:name="Medium Grid 1 Accent 2" w:uiPriority="67" w:semiHidden="0" w:unhideWhenUsed="0"/>
+    <w:lsdException w:name="Medium Grid 2 Accent 2" w:uiPriority="68" w:semiHidden="0" w:unhideWhenUsed="0"/>
+    <w:lsdException w:name="Medium Grid 3 Accent 2" w:uiPriority="69" w:semiHidden="0" w:unhideWhenUsed="0"/>
+    <w:lsdException w:name="Dark List Accent 2" w:uiPriority="70" w:semiHidden="0" w:unhideWhenUsed="0"/>
+    <w:lsdException w:name="Colorful Shading Accent 2" w:uiPriority="71" w:semiHidden="0" w:unhideWhenUsed="0"/>
+    <w:lsdException w:name="Colorful List Accent 2" w:uiPriority="72" w:semiHidden="0" w:unhideWhenUsed="0"/>
+    <w:lsdException w:name="Colorful Grid Accent 2" w:uiPriority="73" w:semiHidden="0" w:unhideWhenUsed="0"/>
+    <w:lsdException w:name="Light Shading Accent 3" w:uiPriority="60" w:semiHidden="0" w:unhideWhenUsed="0"/>
+    <w:lsdException w:name="Light List Accent 3" w:uiPriority="61" w:semiHidden="0" w:unhideWhenUsed="0"/>
+    <w:lsdException w:name="Light Grid Accent 3" w:uiPriority="62" w:semiHidden="0" w:unhideWhenUsed="0"/>
+    <w:lsdException w:name="Medium Shading 1 Accent 3" w:uiPriority="63" w:semiHidden="0" w:unhideWhenUsed="0"/>
+    <w:lsdException w:name="Medium Shading 2 Accent 3" w:uiPriority="64" w:semiHidden="0" w:unhideWhenUsed="0"/>
+    <w:lsdException w:name="Medium List 1 Accent 3" w:uiPriority="65" w:semiHidden="0" w:unhideWhenUsed="0"/>
+    <w:lsdException w:name="Medium List 2 Accent 3" w:uiPriority="66" w:semiHidden="0" w:unhideWhenUsed="0"/>
+    <w:lsdException w:name="Medium Grid 1 Accent 3" w:uiPriority="67" w:semiHidden="0" w:unhideWhenUsed="0"/>
+    <w:lsdException w:name="Medium Grid 2 Accent 3" w:uiPriority="68" w:semiHidden="0" w:unhideWhenUsed="0"/>
+    <w:lsdException w:name="Medium Grid 3 Accent 3" w:uiPriority="69" w:semiHidden="0" w:unhideWhenUsed="0"/>
+    <w:lsdException w:name="Dark List Accent 3" w:uiPriority="70" w:semiHidden="0" w:unhideWhenUsed="0"/>
+    <w:lsdException w:name="Colorful Shading Accent 3" w:uiPriority="71" w:semiHidden="0" w:unhideWhenUsed="0"/>
+    <w:lsdException w:name="Colorful List Accent 3" w:uiPriority="72" w:semiHidden="0" w:unhideWhenUsed="0"/>
+    <w:lsdException w:name="Colorful Grid Accent 3" w:uiPriority="73" w:semiHidden="0" w:unhideWhenUsed="0"/>
+    <w:lsdException w:name="Light Shading Accent 4" w:uiPriority="60" w:semiHidden="0" w:unhideWhenUsed="0"/>
+    <w:lsdException w:name="Light List Accent 4" w:uiPriority="61" w:semiHidden="0" w:unhideWhenUsed="0"/>
+    <w:lsdException w:name="Light Grid Accent 4" w:uiPriority="62" w:semiHidden="0" w:unhideWhenUsed="0"/>
+    <w:lsdException w:name="Medium Shading 1 Accent 4" w:uiPriority="63" w:semiHidden="0" w:unhideWhenUsed="0"/>
+    <w:lsdException w:name="Medium Shading 2 Accent 4" w:uiPriority="64" w:semiHidden="0" w:unhideWhenUsed="0"/>
+    <w:lsdException w:name="Medium List 1 Accent 4" w:uiPriority="65" w:semiHidden="0" w:unhideWhenUsed="0"/>
+    <w:lsdException w:name="Medium List 2 Accent 4" w:uiPriority="66" w:semiHidden="0" w:unhideWhenUsed="0"/>
+    <w:lsdException w:name="Medium Grid 1 Accent 4" w:uiPriority="67" w:semiHidden="0" w:unhideWhenUsed="0"/>
+    <w:lsdException w:name="Medium Grid 2 Accent 4" w:uiPriority="68" w:semiHidden="0" w:unhideWhenUsed="0"/>
+    <w:lsdException w:name="Medium Grid 3 Accent 4" w:uiPriority="69" w:semiHidden="0" w:unhideWhenUsed="0"/>
+    <w:lsdException w:name="Dark List Accent 4" w:uiPriority="70" w:semiHidden="0" w:unhideWhenUsed="0"/>
+    <w:lsdException w:name="Colorful Shading Accent 4" w:uiPriority="71" w:semiHidden="0" w:unhideWhenUsed="0"/>
+    <w:lsdException w:name="Colorful List Accent 4" w:uiPriority="72" w:semiHidden="0" w:unhideWhenUsed="0"/>
+    <w:lsdException w:name="Colorful Grid Accent 4" w:uiPriority="73" w:semiHidden="0" w:unhideWhenUsed="0"/>
+    <w:lsdException w:name="Light Shading Accent 5" w:uiPriority="60" w:semiHidden="0" w:unhideWhenUsed="0"/>
+    <w:lsdException w:name="Light List Accent 5" w:uiPriority="61" w:semiHidden="0" w:unhideWhenUsed="0"/>
+    <w:lsdException w:name="Light Grid Accent 5" w:uiPriority="62" w:semiHidden="0" w:unhideWhenUsed="0"/>
+    <w:lsdException w:name="Medium Shading 1 Accent 5" w:uiPriority="63" w:semiHidden="0" w:unhideWhenUsed="0"/>
+    <w:lsdException w:name="Medium Shading 2 Accent 5" w:uiPriority="64" w:semiHidden="0" w:unhideWhenUsed="0"/>
+    <w:lsdException w:name="Medium List 1 Accent 5" w:uiPriority="65" w:semiHidden="0" w:unhideWhenUsed="0"/>
+    <w:lsdException w:name="Medium List 2 Accent 5" w:uiPriority="66" w:semiHidden="0" w:unhideWhenUsed="0"/>
+    <w:lsdException w:name="Medium Grid 1 Accent 5" w:uiPriority="67" w:semiHidden="0" w:unhideWhenUsed="0"/>
+    <w:lsdException w:name="Medium Grid 2 Accent 5" w:uiPriority="68" w:semiHidden="0" w:unhideWhenUsed="0"/>
+    <w:lsdException w:name="Medium Grid 3 Accent 5" w:uiPriority="69" w:semiHidden="0" w:unhideWhenUsed="0"/>
+    <w:lsdException w:name="Dark List Accent 5" w:uiPriority="70" w:semiHidden="0" w:unhideWhenUsed="0"/>
+    <w:lsdException w:name="Colorful Shading Accent 5" w:uiPriority="71" w:semiHidden="0" w:unhideWhenUsed="0"/>
+    <w:lsdException w:name="Colorful List Accent 5" w:uiPriority="72" w:semiHidden="0" w:unhideWhenUsed="0"/>
+    <w:lsdException w:name="Colorful Grid Accent 5" w:uiPriority="73" w:semiHidden="0" w:unhideWhenUsed="0"/>
+    <w:lsdException w:name="Light Shading Accent 6" w:uiPriority="60" w:semiHidden="0" w:unhideWhenUsed="0"/>
+    <w:lsdException w:name="Light List Accent 6" w:uiPriority="61" w:semiHidden="0" w:unhideWhenUsed="0"/>
+    <w:lsdException w:name="Light Grid Accent 6" w:uiPriority="62" w:semiHidden="0" w:unhideWhenUsed="0"/>
+    <w:lsdException w:name="Medium Shading 1 Accent 6" w:uiPriority="63" w:semiHidden="0" w:unhideWhenUsed="0"/>
+    <w:lsdException w:name="Medium Shading 2 Accent 6" w:uiPriority="64" w:semiHidden="0" w:unhideWhenUsed="0"/>
+    <w:lsdException w:name="Medium List 1 Accent 6" w:uiPriority="65" w:semiHidden="0" w:unhideWhenUsed="0"/>
+    <w:lsdException w:name="Medium List 2 Accent 6" w:uiPriority="66" w:semiHidden="0" w:unhideWhenUsed="0"/>
+    <w:lsdException w:name="Medium Grid 1 Accent 6" w:uiPriority="67" w:semiHidden="0" w:unhideWhenUsed="0"/>
+    <w:lsdException w:name="Medium Grid 2 Accent 6" w:uiPriority="68" w:semiHidden="0" w:unhideWhenUsed="0"/>
+    <w:lsdException w:name="Medium Grid 3 Accent 6" w:uiPriority="69" w:semiHidden="0" w:unhideWhenUsed="0"/>
+    <w:lsdException w:name="Dark List Accent 6" w:uiPriority="70" w:semiHidden="0" w:unhideWhenUsed="0"/>
+    <w:lsdException w:name="Colorful Shading Accent 6" w:uiPriority="71" w:semiHidden="0" w:unhideWhenUsed="0"/>
+    <w:lsdException w:name="Colorful List Accent 6" w:uiPriority="72" w:semiHidden="0" w:unhideWhenUsed="0"/>
+    <w:lsdException w:name="Colorful Grid Accent 6" w:uiPriority="73" w:semiHidden="0" w:unhideWhenUsed="0"/>
+    <w:lsdException w:name="Subtle Emphasis" w:uiPriority="19" w:semiHidden="0" w:unhideWhenUsed="0" w:qFormat="1"/>
+    <w:lsdException w:name="Intense Emphasis" w:uiPriority="21" w:semiHidden="0" w:unhideWhenUsed="0" w:qFormat="1"/>
+    <w:lsdException w:name="Subtle Reference" w:uiPriority="31" w:semiHidden="0" w:unhideWhenUsed="0" w:qFormat="1"/>
+    <w:lsdException w:name="Intense Reference" w:uiPriority="32" w:semiHidden="0" w:unhideWhenUsed="0" w:qFormat="1"/>
+    <w:lsdException w:name="Book Title" w:uiPriority="33" w:semiHidden="0" w:unhideWhenUsed="0" w:qFormat="1"/>
     <w:lsdException w:name="Bibliography" w:uiPriority="37"/>
     <w:lsdException w:name="TOC Heading" w:uiPriority="39" w:qFormat="1"/>
   </w:latentStyles>
-  <w:style w:type="paragraph" w:default="1" w:styleId="Normal">
+  <w:style w:type="paragraph" w:styleId="Normal" w:default="1">
     <w:name w:val="Normal"/>
     <w:qFormat/>
   </w:style>
-  <w:style w:type="character" w:default="1" w:styleId="DefaultParagraphFont">
+  <w:style w:type="character" w:styleId="DefaultParagraphFont" w:default="1">
     <w:name w:val="Default Paragraph Font"/>
     <w:uiPriority w:val="1"/>
     <w:semiHidden/>
     <w:unhideWhenUsed/>
   </w:style>
-  <w:style w:type="table" w:default="1" w:styleId="TableNormal">
+  <w:style w:type="table" w:styleId="TableNormal" w:default="1">
     <w:name w:val="Normal Table"/>
     <w:uiPriority w:val="99"/>
     <w:semiHidden/>
@@ -397,7 +419,7 @@
       </w:tblCellMar>
     </w:tblPr>
   </w:style>
-  <w:style w:type="numbering" w:default="1" w:styleId="NoList">
+  <w:style w:type="numbering" w:styleId="NoList" w:default="1">
     <w:name w:val="No List"/>
     <w:uiPriority w:val="99"/>
     <w:semiHidden/>
@@ -420,7 +442,7 @@
       <w:szCs w:val="16"/>
     </w:rPr>
   </w:style>
-  <w:style w:type="character" w:customStyle="1" w:styleId="BalloonTextChar">
+  <w:style w:type="character" w:styleId="BalloonTextChar" w:customStyle="1">
     <w:name w:val="Balloon Text Char"/>
     <w:basedOn w:val="DefaultParagraphFont"/>
     <w:link w:val="BalloonText"/>

</xml_diff>